<commit_message>
V 0.0.5 Add checking of RUN objects
</commit_message>
<xml_diff>
--- a/reports/test.docx
+++ b/reports/test.docx
@@ -3,63 +3,167 @@
 <w:document xmlns:wpc="http://schemas.microsoft.com/office/word/2010/wordprocessingCanvas" xmlns:cx="http://schemas.microsoft.com/office/drawing/2014/chartex" xmlns:cx1="http://schemas.microsoft.com/office/drawing/2015/9/8/chartex" xmlns:cx2="http://schemas.microsoft.com/office/drawing/2015/10/21/chartex" xmlns:cx3="http://schemas.microsoft.com/office/drawing/2016/5/9/chartex" xmlns:cx4="http://schemas.microsoft.com/office/drawing/2016/5/10/chartex" xmlns:cx5="http://schemas.microsoft.com/office/drawing/2016/5/11/chartex" xmlns:cx6="http://schemas.microsoft.com/office/drawing/2016/5/12/chartex" xmlns:cx7="http://schemas.microsoft.com/office/drawing/2016/5/13/chartex" xmlns:cx8="http://schemas.microsoft.com/office/drawing/2016/5/14/chartex" xmlns:mc="http://schemas.openxmlformats.org/markup-compatibility/2006" xmlns:aink="http://schemas.microsoft.com/office/drawing/2016/ink" xmlns:am3d="http://schemas.microsoft.com/office/drawing/2017/model3d" xmlns:o="urn:schemas-microsoft-com:office:office" xmlns:r="http://schemas.openxmlformats.org/officeDocument/2006/relationships" xmlns:m="http://schemas.openxmlformats.org/officeDocument/2006/math" xmlns:v="urn:schemas-microsoft-com:vml" xmlns:wp14="http://schemas.microsoft.com/office/word/2010/wordprocessingDrawing" xmlns:wp="http://schemas.openxmlformats.org/drawingml/2006/wordprocessingDrawing" xmlns:w10="urn:schemas-microsoft-com:office:word" xmlns:w="http://schemas.openxmlformats.org/wordprocessingml/2006/main" xmlns:w14="http://schemas.microsoft.com/office/word/2010/wordml" xmlns:w15="http://schemas.microsoft.com/office/word/2012/wordml" xmlns:w16cex="http://schemas.microsoft.com/office/word/2018/wordml/cex" xmlns:w16cid="http://schemas.microsoft.com/office/word/2016/wordml/cid" xmlns:w16="http://schemas.microsoft.com/office/word/2018/wordml" xmlns:w16sdtdh="http://schemas.microsoft.com/office/word/2020/wordml/sdtdatahash" xmlns:w16se="http://schemas.microsoft.com/office/word/2015/wordml/symex" xmlns:wpg="http://schemas.microsoft.com/office/word/2010/wordprocessingGroup" xmlns:wpi="http://schemas.microsoft.com/office/word/2010/wordprocessingInk" xmlns:wne="http://schemas.microsoft.com/office/word/2006/wordml" xmlns:wps="http://schemas.microsoft.com/office/word/2010/wordprocessingShape" mc:Ignorable="w14 w15 w16se w16cid w16 w16cex w16sdtdh wp14">
   <w:body>
     <w:p>
-      <w:pPr>
-        <w:pStyle w:val="a3"/>
-      </w:pPr>
       <w:r>
         <w:t>Вообще будет случайный текст</w:t>
       </w:r>
     </w:p>
     <w:p>
       <w:pPr>
-        <w:pStyle w:val="a3"/>
         <w:rPr>
-          <w:rFonts w:asciiTheme="minorHAnsi" w:hAnsiTheme="minorHAnsi" w:cstheme="minorHAnsi"/>
+          <w:rFonts w:cstheme="minorHAnsi"/>
         </w:rPr>
       </w:pPr>
       <w:r>
         <w:rPr>
-          <w:rFonts w:asciiTheme="minorHAnsi" w:hAnsiTheme="minorHAnsi" w:cstheme="minorHAnsi"/>
+          <w:rFonts w:cstheme="minorHAnsi"/>
         </w:rPr>
-        <w:t xml:space="preserve">Еще и разного шрифта </w:t>
+        <w:t xml:space="preserve">Еще и разного </w:t>
+      </w:r>
+      <w:r>
+        <w:rPr>
+          <w:rFonts w:cstheme="minorHAnsi"/>
+          <w:u w:val="single"/>
+        </w:rPr>
+        <w:t>шрифта</w:t>
+      </w:r>
+      <w:r>
+        <w:rPr>
+          <w:rFonts w:cstheme="minorHAnsi"/>
+        </w:rPr>
+        <w:t xml:space="preserve"> </w:t>
       </w:r>
     </w:p>
     <w:p>
       <w:pPr>
-        <w:pStyle w:val="a3"/>
         <w:rPr>
-          <w:rFonts w:asciiTheme="minorHAnsi" w:hAnsiTheme="minorHAnsi" w:cstheme="minorHAnsi"/>
+          <w:rFonts w:cstheme="minorHAnsi"/>
           <w:sz w:val="24"/>
           <w:szCs w:val="20"/>
         </w:rPr>
       </w:pPr>
       <w:r>
         <w:rPr>
-          <w:rFonts w:asciiTheme="minorHAnsi" w:hAnsiTheme="minorHAnsi" w:cstheme="minorHAnsi"/>
+          <w:rFonts w:cstheme="minorHAnsi"/>
           <w:sz w:val="24"/>
           <w:szCs w:val="20"/>
         </w:rPr>
-        <w:t>И другого размера.</w:t>
+        <w:t xml:space="preserve">И </w:t>
+      </w:r>
+      <w:r>
+        <w:rPr>
+          <w:rFonts w:cstheme="minorHAnsi"/>
+          <w:i/>
+          <w:iCs/>
+          <w:sz w:val="24"/>
+          <w:szCs w:val="20"/>
+        </w:rPr>
+        <w:t>другого</w:t>
+      </w:r>
+      <w:r>
+        <w:rPr>
+          <w:rFonts w:cstheme="minorHAnsi"/>
+          <w:sz w:val="24"/>
+          <w:szCs w:val="20"/>
+        </w:rPr>
+        <w:t xml:space="preserve"> размера.</w:t>
       </w:r>
     </w:p>
     <w:p>
       <w:pPr>
-        <w:pStyle w:val="a3"/>
-        <w:ind w:firstLine="0"/>
         <w:rPr>
-          <w:rFonts w:asciiTheme="minorHAnsi" w:hAnsiTheme="minorHAnsi" w:cstheme="minorHAnsi"/>
+          <w:rFonts w:cstheme="minorHAnsi"/>
           <w:sz w:val="24"/>
           <w:szCs w:val="20"/>
         </w:rPr>
       </w:pPr>
       <w:r>
         <w:rPr>
-          <w:rFonts w:asciiTheme="minorHAnsi" w:hAnsiTheme="minorHAnsi" w:cstheme="minorHAnsi"/>
+          <w:rFonts w:cstheme="minorHAnsi"/>
           <w:sz w:val="24"/>
           <w:szCs w:val="20"/>
         </w:rPr>
         <w:t>И с нулевым отступом.</w:t>
       </w:r>
+    </w:p>
+    <w:p>
+      <w:pPr>
+        <w:rPr>
+          <w:rFonts w:cstheme="minorHAnsi"/>
+          <w:sz w:val="24"/>
+          <w:szCs w:val="20"/>
+        </w:rPr>
+      </w:pPr>
+      <w:r>
+        <w:rPr>
+          <w:rFonts w:cstheme="minorHAnsi"/>
+          <w:sz w:val="24"/>
+          <w:szCs w:val="20"/>
+        </w:rPr>
+        <w:t>А теперь список</w:t>
+      </w:r>
+    </w:p>
+    <w:p>
+      <w:pPr>
+        <w:pStyle w:val="ab"/>
+        <w:numPr>
+          <w:ilvl w:val="0"/>
+          <w:numId w:val="5"/>
+        </w:numPr>
+        <w:rPr>
+          <w:rFonts w:cstheme="minorHAnsi"/>
+          <w:b/>
+          <w:bCs/>
+          <w:sz w:val="24"/>
+          <w:szCs w:val="20"/>
+        </w:rPr>
+      </w:pPr>
+      <w:r>
+        <w:rPr>
+          <w:rFonts w:cstheme="minorHAnsi"/>
+          <w:sz w:val="24"/>
+          <w:szCs w:val="20"/>
+        </w:rPr>
+        <w:t xml:space="preserve">И </w:t>
+      </w:r>
+      <w:r>
+        <w:rPr>
+          <w:rFonts w:cstheme="minorHAnsi"/>
+          <w:b/>
+          <w:bCs/>
+          <w:sz w:val="24"/>
+          <w:szCs w:val="20"/>
+        </w:rPr>
+        <w:t>жирный список</w:t>
+      </w:r>
+    </w:p>
+    <w:p>
+      <w:pPr>
+        <w:pStyle w:val="ab"/>
+        <w:numPr>
+          <w:ilvl w:val="0"/>
+          <w:numId w:val="6"/>
+        </w:numPr>
+        <w:rPr>
+          <w:rFonts w:cstheme="minorHAnsi"/>
+          <w:b/>
+          <w:bCs/>
+          <w:sz w:val="24"/>
+          <w:szCs w:val="20"/>
+        </w:rPr>
+      </w:pPr>
+      <w:proofErr w:type="spellStart"/>
+      <w:r>
+        <w:rPr>
+          <w:rFonts w:cstheme="minorHAnsi"/>
+          <w:b/>
+          <w:bCs/>
+          <w:sz w:val="24"/>
+          <w:szCs w:val="20"/>
+          <w:lang w:val="en-US"/>
+        </w:rPr>
+        <w:t>dss</w:t>
+      </w:r>
+      <w:proofErr w:type="spellEnd"/>
     </w:p>
     <w:sectPr>
       <w:pgSz w:w="11906" w:h="16838"/>
@@ -74,6 +178,205 @@
 <file path=word/numbering.xml><?xml version="1.0" encoding="utf-8"?>
 <w:numbering xmlns:wpc="http://schemas.microsoft.com/office/word/2010/wordprocessingCanvas" xmlns:cx="http://schemas.microsoft.com/office/drawing/2014/chartex" xmlns:cx1="http://schemas.microsoft.com/office/drawing/2015/9/8/chartex" xmlns:cx2="http://schemas.microsoft.com/office/drawing/2015/10/21/chartex" xmlns:cx3="http://schemas.microsoft.com/office/drawing/2016/5/9/chartex" xmlns:cx4="http://schemas.microsoft.com/office/drawing/2016/5/10/chartex" xmlns:cx5="http://schemas.microsoft.com/office/drawing/2016/5/11/chartex" xmlns:cx6="http://schemas.microsoft.com/office/drawing/2016/5/12/chartex" xmlns:cx7="http://schemas.microsoft.com/office/drawing/2016/5/13/chartex" xmlns:cx8="http://schemas.microsoft.com/office/drawing/2016/5/14/chartex" xmlns:mc="http://schemas.openxmlformats.org/markup-compatibility/2006" xmlns:aink="http://schemas.microsoft.com/office/drawing/2016/ink" xmlns:am3d="http://schemas.microsoft.com/office/drawing/2017/model3d" xmlns:o="urn:schemas-microsoft-com:office:office" xmlns:r="http://schemas.openxmlformats.org/officeDocument/2006/relationships" xmlns:m="http://schemas.openxmlformats.org/officeDocument/2006/math" xmlns:v="urn:schemas-microsoft-com:vml" xmlns:wp14="http://schemas.microsoft.com/office/word/2010/wordprocessingDrawing" xmlns:wp="http://schemas.openxmlformats.org/drawingml/2006/wordprocessingDrawing" xmlns:w10="urn:schemas-microsoft-com:office:word" xmlns:w="http://schemas.openxmlformats.org/wordprocessingml/2006/main" xmlns:w14="http://schemas.microsoft.com/office/word/2010/wordml" xmlns:w15="http://schemas.microsoft.com/office/word/2012/wordml" xmlns:w16cex="http://schemas.microsoft.com/office/word/2018/wordml/cex" xmlns:w16cid="http://schemas.microsoft.com/office/word/2016/wordml/cid" xmlns:w16="http://schemas.microsoft.com/office/word/2018/wordml" xmlns:w16sdtdh="http://schemas.microsoft.com/office/word/2020/wordml/sdtdatahash" xmlns:w16se="http://schemas.microsoft.com/office/word/2015/wordml/symex" xmlns:wpg="http://schemas.microsoft.com/office/word/2010/wordprocessingGroup" xmlns:wpi="http://schemas.microsoft.com/office/word/2010/wordprocessingInk" xmlns:wne="http://schemas.microsoft.com/office/word/2006/wordml" xmlns:wps="http://schemas.microsoft.com/office/word/2010/wordprocessingShape" mc:Ignorable="w14 w15 w16se w16cid w16 w16cex w16sdtdh wp14">
   <w:abstractNum w:abstractNumId="0" w15:restartNumberingAfterBreak="0">
+    <w:nsid w:val="020D59BC"/>
+    <w:multiLevelType w:val="hybridMultilevel"/>
+    <w:tmpl w:val="86B085C6"/>
+    <w:lvl w:ilvl="0" w:tplc="0419000F">
+      <w:start w:val="1"/>
+      <w:numFmt w:val="decimal"/>
+      <w:lvlText w:val="%1."/>
+      <w:lvlJc w:val="left"/>
+      <w:pPr>
+        <w:ind w:left="720" w:hanging="360"/>
+      </w:pPr>
+    </w:lvl>
+    <w:lvl w:ilvl="1" w:tplc="04190019" w:tentative="1">
+      <w:start w:val="1"/>
+      <w:numFmt w:val="lowerLetter"/>
+      <w:lvlText w:val="%2."/>
+      <w:lvlJc w:val="left"/>
+      <w:pPr>
+        <w:ind w:left="1440" w:hanging="360"/>
+      </w:pPr>
+    </w:lvl>
+    <w:lvl w:ilvl="2" w:tplc="0419001B" w:tentative="1">
+      <w:start w:val="1"/>
+      <w:numFmt w:val="lowerRoman"/>
+      <w:lvlText w:val="%3."/>
+      <w:lvlJc w:val="right"/>
+      <w:pPr>
+        <w:ind w:left="2160" w:hanging="180"/>
+      </w:pPr>
+    </w:lvl>
+    <w:lvl w:ilvl="3" w:tplc="0419000F" w:tentative="1">
+      <w:start w:val="1"/>
+      <w:numFmt w:val="decimal"/>
+      <w:lvlText w:val="%4."/>
+      <w:lvlJc w:val="left"/>
+      <w:pPr>
+        <w:ind w:left="2880" w:hanging="360"/>
+      </w:pPr>
+    </w:lvl>
+    <w:lvl w:ilvl="4" w:tplc="04190019" w:tentative="1">
+      <w:start w:val="1"/>
+      <w:numFmt w:val="lowerLetter"/>
+      <w:lvlText w:val="%5."/>
+      <w:lvlJc w:val="left"/>
+      <w:pPr>
+        <w:ind w:left="3600" w:hanging="360"/>
+      </w:pPr>
+    </w:lvl>
+    <w:lvl w:ilvl="5" w:tplc="0419001B" w:tentative="1">
+      <w:start w:val="1"/>
+      <w:numFmt w:val="lowerRoman"/>
+      <w:lvlText w:val="%6."/>
+      <w:lvlJc w:val="right"/>
+      <w:pPr>
+        <w:ind w:left="4320" w:hanging="180"/>
+      </w:pPr>
+    </w:lvl>
+    <w:lvl w:ilvl="6" w:tplc="0419000F" w:tentative="1">
+      <w:start w:val="1"/>
+      <w:numFmt w:val="decimal"/>
+      <w:lvlText w:val="%7."/>
+      <w:lvlJc w:val="left"/>
+      <w:pPr>
+        <w:ind w:left="5040" w:hanging="360"/>
+      </w:pPr>
+    </w:lvl>
+    <w:lvl w:ilvl="7" w:tplc="04190019" w:tentative="1">
+      <w:start w:val="1"/>
+      <w:numFmt w:val="lowerLetter"/>
+      <w:lvlText w:val="%8."/>
+      <w:lvlJc w:val="left"/>
+      <w:pPr>
+        <w:ind w:left="5760" w:hanging="360"/>
+      </w:pPr>
+    </w:lvl>
+    <w:lvl w:ilvl="8" w:tplc="0419001B" w:tentative="1">
+      <w:start w:val="1"/>
+      <w:numFmt w:val="lowerRoman"/>
+      <w:lvlText w:val="%9."/>
+      <w:lvlJc w:val="right"/>
+      <w:pPr>
+        <w:ind w:left="6480" w:hanging="180"/>
+      </w:pPr>
+    </w:lvl>
+  </w:abstractNum>
+  <w:abstractNum w:abstractNumId="1" w15:restartNumberingAfterBreak="0">
+    <w:nsid w:val="0CF301C1"/>
+    <w:multiLevelType w:val="hybridMultilevel"/>
+    <w:tmpl w:val="D222176C"/>
+    <w:lvl w:ilvl="0" w:tplc="04190001">
+      <w:start w:val="1"/>
+      <w:numFmt w:val="bullet"/>
+      <w:lvlText w:val=""/>
+      <w:lvlJc w:val="left"/>
+      <w:pPr>
+        <w:ind w:left="720" w:hanging="360"/>
+      </w:pPr>
+      <w:rPr>
+        <w:rFonts w:ascii="Symbol" w:hAnsi="Symbol" w:hint="default"/>
+      </w:rPr>
+    </w:lvl>
+    <w:lvl w:ilvl="1" w:tplc="04190003" w:tentative="1">
+      <w:start w:val="1"/>
+      <w:numFmt w:val="bullet"/>
+      <w:lvlText w:val="o"/>
+      <w:lvlJc w:val="left"/>
+      <w:pPr>
+        <w:ind w:left="1440" w:hanging="360"/>
+      </w:pPr>
+      <w:rPr>
+        <w:rFonts w:ascii="Courier New" w:hAnsi="Courier New" w:cs="Courier New" w:hint="default"/>
+      </w:rPr>
+    </w:lvl>
+    <w:lvl w:ilvl="2" w:tplc="04190005" w:tentative="1">
+      <w:start w:val="1"/>
+      <w:numFmt w:val="bullet"/>
+      <w:lvlText w:val=""/>
+      <w:lvlJc w:val="left"/>
+      <w:pPr>
+        <w:ind w:left="2160" w:hanging="360"/>
+      </w:pPr>
+      <w:rPr>
+        <w:rFonts w:ascii="Wingdings" w:hAnsi="Wingdings" w:hint="default"/>
+      </w:rPr>
+    </w:lvl>
+    <w:lvl w:ilvl="3" w:tplc="04190001" w:tentative="1">
+      <w:start w:val="1"/>
+      <w:numFmt w:val="bullet"/>
+      <w:lvlText w:val=""/>
+      <w:lvlJc w:val="left"/>
+      <w:pPr>
+        <w:ind w:left="2880" w:hanging="360"/>
+      </w:pPr>
+      <w:rPr>
+        <w:rFonts w:ascii="Symbol" w:hAnsi="Symbol" w:hint="default"/>
+      </w:rPr>
+    </w:lvl>
+    <w:lvl w:ilvl="4" w:tplc="04190003" w:tentative="1">
+      <w:start w:val="1"/>
+      <w:numFmt w:val="bullet"/>
+      <w:lvlText w:val="o"/>
+      <w:lvlJc w:val="left"/>
+      <w:pPr>
+        <w:ind w:left="3600" w:hanging="360"/>
+      </w:pPr>
+      <w:rPr>
+        <w:rFonts w:ascii="Courier New" w:hAnsi="Courier New" w:cs="Courier New" w:hint="default"/>
+      </w:rPr>
+    </w:lvl>
+    <w:lvl w:ilvl="5" w:tplc="04190005" w:tentative="1">
+      <w:start w:val="1"/>
+      <w:numFmt w:val="bullet"/>
+      <w:lvlText w:val=""/>
+      <w:lvlJc w:val="left"/>
+      <w:pPr>
+        <w:ind w:left="4320" w:hanging="360"/>
+      </w:pPr>
+      <w:rPr>
+        <w:rFonts w:ascii="Wingdings" w:hAnsi="Wingdings" w:hint="default"/>
+      </w:rPr>
+    </w:lvl>
+    <w:lvl w:ilvl="6" w:tplc="04190001" w:tentative="1">
+      <w:start w:val="1"/>
+      <w:numFmt w:val="bullet"/>
+      <w:lvlText w:val=""/>
+      <w:lvlJc w:val="left"/>
+      <w:pPr>
+        <w:ind w:left="5040" w:hanging="360"/>
+      </w:pPr>
+      <w:rPr>
+        <w:rFonts w:ascii="Symbol" w:hAnsi="Symbol" w:hint="default"/>
+      </w:rPr>
+    </w:lvl>
+    <w:lvl w:ilvl="7" w:tplc="04190003" w:tentative="1">
+      <w:start w:val="1"/>
+      <w:numFmt w:val="bullet"/>
+      <w:lvlText w:val="o"/>
+      <w:lvlJc w:val="left"/>
+      <w:pPr>
+        <w:ind w:left="5760" w:hanging="360"/>
+      </w:pPr>
+      <w:rPr>
+        <w:rFonts w:ascii="Courier New" w:hAnsi="Courier New" w:cs="Courier New" w:hint="default"/>
+      </w:rPr>
+    </w:lvl>
+    <w:lvl w:ilvl="8" w:tplc="04190005" w:tentative="1">
+      <w:start w:val="1"/>
+      <w:numFmt w:val="bullet"/>
+      <w:lvlText w:val=""/>
+      <w:lvlJc w:val="left"/>
+      <w:pPr>
+        <w:ind w:left="6480" w:hanging="360"/>
+      </w:pPr>
+      <w:rPr>
+        <w:rFonts w:ascii="Wingdings" w:hAnsi="Wingdings" w:hint="default"/>
+      </w:rPr>
+    </w:lvl>
+  </w:abstractNum>
+  <w:abstractNum w:abstractNumId="2" w15:restartNumberingAfterBreak="0">
     <w:nsid w:val="24C668F8"/>
     <w:multiLevelType w:val="hybridMultilevel"/>
     <w:tmpl w:val="AEEC23C4"/>
@@ -165,7 +468,93 @@
       </w:pPr>
     </w:lvl>
   </w:abstractNum>
-  <w:abstractNum w:abstractNumId="1" w15:restartNumberingAfterBreak="0">
+  <w:abstractNum w:abstractNumId="3" w15:restartNumberingAfterBreak="0">
+    <w:nsid w:val="2CFD1DD0"/>
+    <w:multiLevelType w:val="hybridMultilevel"/>
+    <w:tmpl w:val="CA525A1A"/>
+    <w:lvl w:ilvl="0" w:tplc="0419000F">
+      <w:start w:val="1"/>
+      <w:numFmt w:val="decimal"/>
+      <w:lvlText w:val="%1."/>
+      <w:lvlJc w:val="left"/>
+      <w:pPr>
+        <w:ind w:left="720" w:hanging="360"/>
+      </w:pPr>
+    </w:lvl>
+    <w:lvl w:ilvl="1" w:tplc="04190019" w:tentative="1">
+      <w:start w:val="1"/>
+      <w:numFmt w:val="lowerLetter"/>
+      <w:lvlText w:val="%2."/>
+      <w:lvlJc w:val="left"/>
+      <w:pPr>
+        <w:ind w:left="1440" w:hanging="360"/>
+      </w:pPr>
+    </w:lvl>
+    <w:lvl w:ilvl="2" w:tplc="0419001B" w:tentative="1">
+      <w:start w:val="1"/>
+      <w:numFmt w:val="lowerRoman"/>
+      <w:lvlText w:val="%3."/>
+      <w:lvlJc w:val="right"/>
+      <w:pPr>
+        <w:ind w:left="2160" w:hanging="180"/>
+      </w:pPr>
+    </w:lvl>
+    <w:lvl w:ilvl="3" w:tplc="0419000F" w:tentative="1">
+      <w:start w:val="1"/>
+      <w:numFmt w:val="decimal"/>
+      <w:lvlText w:val="%4."/>
+      <w:lvlJc w:val="left"/>
+      <w:pPr>
+        <w:ind w:left="2880" w:hanging="360"/>
+      </w:pPr>
+    </w:lvl>
+    <w:lvl w:ilvl="4" w:tplc="04190019" w:tentative="1">
+      <w:start w:val="1"/>
+      <w:numFmt w:val="lowerLetter"/>
+      <w:lvlText w:val="%5."/>
+      <w:lvlJc w:val="left"/>
+      <w:pPr>
+        <w:ind w:left="3600" w:hanging="360"/>
+      </w:pPr>
+    </w:lvl>
+    <w:lvl w:ilvl="5" w:tplc="0419001B" w:tentative="1">
+      <w:start w:val="1"/>
+      <w:numFmt w:val="lowerRoman"/>
+      <w:lvlText w:val="%6."/>
+      <w:lvlJc w:val="right"/>
+      <w:pPr>
+        <w:ind w:left="4320" w:hanging="180"/>
+      </w:pPr>
+    </w:lvl>
+    <w:lvl w:ilvl="6" w:tplc="0419000F" w:tentative="1">
+      <w:start w:val="1"/>
+      <w:numFmt w:val="decimal"/>
+      <w:lvlText w:val="%7."/>
+      <w:lvlJc w:val="left"/>
+      <w:pPr>
+        <w:ind w:left="5040" w:hanging="360"/>
+      </w:pPr>
+    </w:lvl>
+    <w:lvl w:ilvl="7" w:tplc="04190019" w:tentative="1">
+      <w:start w:val="1"/>
+      <w:numFmt w:val="lowerLetter"/>
+      <w:lvlText w:val="%8."/>
+      <w:lvlJc w:val="left"/>
+      <w:pPr>
+        <w:ind w:left="5760" w:hanging="360"/>
+      </w:pPr>
+    </w:lvl>
+    <w:lvl w:ilvl="8" w:tplc="0419001B" w:tentative="1">
+      <w:start w:val="1"/>
+      <w:numFmt w:val="lowerRoman"/>
+      <w:lvlText w:val="%9."/>
+      <w:lvlJc w:val="right"/>
+      <w:pPr>
+        <w:ind w:left="6480" w:hanging="180"/>
+      </w:pPr>
+    </w:lvl>
+  </w:abstractNum>
+  <w:abstractNum w:abstractNumId="4" w15:restartNumberingAfterBreak="0">
     <w:nsid w:val="38E448E0"/>
     <w:multiLevelType w:val="hybridMultilevel"/>
     <w:tmpl w:val="4DBEF768"/>
@@ -279,7 +668,7 @@
       </w:rPr>
     </w:lvl>
   </w:abstractNum>
-  <w:abstractNum w:abstractNumId="2" w15:restartNumberingAfterBreak="0">
+  <w:abstractNum w:abstractNumId="5" w15:restartNumberingAfterBreak="0">
     <w:nsid w:val="3C734B7A"/>
     <w:multiLevelType w:val="hybridMultilevel"/>
     <w:tmpl w:val="BE4E3316"/>
@@ -366,13 +755,22 @@
     </w:lvl>
   </w:abstractNum>
   <w:num w:numId="1">
+    <w:abstractNumId w:val="2"/>
+  </w:num>
+  <w:num w:numId="2">
+    <w:abstractNumId w:val="4"/>
+  </w:num>
+  <w:num w:numId="3">
+    <w:abstractNumId w:val="5"/>
+  </w:num>
+  <w:num w:numId="4">
+    <w:abstractNumId w:val="3"/>
+  </w:num>
+  <w:num w:numId="5">
     <w:abstractNumId w:val="0"/>
   </w:num>
-  <w:num w:numId="2">
+  <w:num w:numId="6">
     <w:abstractNumId w:val="1"/>
-  </w:num>
-  <w:num w:numId="3">
-    <w:abstractNumId w:val="2"/>
   </w:num>
 </w:numbering>
 </file>
@@ -1027,6 +1425,17 @@
       <w:szCs w:val="24"/>
     </w:rPr>
   </w:style>
+  <w:style w:type="paragraph" w:styleId="ab">
+    <w:name w:val="List Paragraph"/>
+    <w:basedOn w:val="a"/>
+    <w:uiPriority w:val="34"/>
+    <w:qFormat/>
+    <w:rsid w:val="005A606E"/>
+    <w:pPr>
+      <w:ind w:left="720"/>
+      <w:contextualSpacing/>
+    </w:pPr>
+  </w:style>
 </w:styles>
 </file>
 

</xml_diff>

<commit_message>
V 0.0.5b Final refactor directories
</commit_message>
<xml_diff>
--- a/reports/test.docx
+++ b/reports/test.docx
@@ -161,9 +161,111 @@
           <w:szCs w:val="20"/>
           <w:lang w:val="en-US"/>
         </w:rPr>
-        <w:t>dss</w:t>
+        <w:t>D</w:t>
+      </w:r>
+      <w:r>
+        <w:rPr>
+          <w:rFonts w:cstheme="minorHAnsi"/>
+          <w:b/>
+          <w:bCs/>
+          <w:sz w:val="24"/>
+          <w:szCs w:val="20"/>
+          <w:lang w:val="en-US"/>
+        </w:rPr>
+        <w:t>ss</w:t>
       </w:r>
       <w:proofErr w:type="spellEnd"/>
+    </w:p>
+    <w:p>
+      <w:pPr>
+        <w:rPr>
+          <w:rFonts w:cstheme="minorHAnsi"/>
+          <w:b/>
+          <w:bCs/>
+          <w:i/>
+          <w:sz w:val="24"/>
+          <w:szCs w:val="20"/>
+          <w:lang w:val="en-US"/>
+        </w:rPr>
+      </w:pPr>
+      <m:oMath>
+        <m:r>
+          <m:rPr>
+            <m:sty m:val="bi"/>
+          </m:rPr>
+          <w:rPr>
+            <w:rFonts w:ascii="Cambria Math" w:hAnsi="Cambria Math" w:cstheme="minorHAnsi"/>
+            <w:sz w:val="24"/>
+            <w:szCs w:val="20"/>
+          </w:rPr>
+          <m:t xml:space="preserve">Уравнение </m:t>
+        </m:r>
+        <m:sSup>
+          <m:sSupPr>
+            <m:ctrlPr>
+              <w:rPr>
+                <w:rFonts w:ascii="Cambria Math" w:hAnsi="Cambria Math" w:cstheme="minorHAnsi"/>
+                <w:b/>
+                <w:bCs/>
+                <w:i/>
+                <w:sz w:val="24"/>
+                <w:szCs w:val="20"/>
+                <w:lang w:val="en-US"/>
+              </w:rPr>
+            </m:ctrlPr>
+          </m:sSupPr>
+          <m:e>
+            <m:r>
+              <m:rPr>
+                <m:sty m:val="bi"/>
+              </m:rPr>
+              <w:rPr>
+                <w:rFonts w:ascii="Cambria Math" w:hAnsi="Cambria Math" w:cstheme="minorHAnsi"/>
+                <w:sz w:val="24"/>
+                <w:szCs w:val="20"/>
+                <w:lang w:val="en-US"/>
+              </w:rPr>
+              <m:t>x</m:t>
+            </m:r>
+            <m:ctrlPr>
+              <w:rPr>
+                <w:rFonts w:ascii="Cambria Math" w:hAnsi="Cambria Math" w:cstheme="minorHAnsi"/>
+                <w:b/>
+                <w:bCs/>
+                <w:i/>
+                <w:sz w:val="24"/>
+                <w:szCs w:val="20"/>
+              </w:rPr>
+            </m:ctrlPr>
+          </m:e>
+          <m:sup>
+            <m:r>
+              <m:rPr>
+                <m:sty m:val="bi"/>
+              </m:rPr>
+              <w:rPr>
+                <w:rFonts w:ascii="Cambria Math" w:hAnsi="Cambria Math" w:cstheme="minorHAnsi"/>
+                <w:sz w:val="24"/>
+                <w:szCs w:val="20"/>
+                <w:lang w:val="en-US"/>
+              </w:rPr>
+              <m:t>2</m:t>
+            </m:r>
+          </m:sup>
+        </m:sSup>
+      </m:oMath>
+      <w:r>
+        <w:rPr>
+          <w:rFonts w:eastAsiaTheme="minorEastAsia" w:cstheme="minorHAnsi"/>
+          <w:b/>
+          <w:bCs/>
+          <w:i/>
+          <w:sz w:val="24"/>
+          <w:szCs w:val="20"/>
+          <w:lang w:val="en-US"/>
+        </w:rPr>
+        <w:t xml:space="preserve"> </w:t>
+      </w:r>
     </w:p>
     <w:sectPr>
       <w:pgSz w:w="11906" w:h="16838"/>
@@ -1436,6 +1538,16 @@
       <w:contextualSpacing/>
     </w:pPr>
   </w:style>
+  <w:style w:type="character" w:styleId="ac">
+    <w:name w:val="Placeholder Text"/>
+    <w:basedOn w:val="a0"/>
+    <w:uiPriority w:val="99"/>
+    <w:semiHidden/>
+    <w:rsid w:val="009C7B34"/>
+    <w:rPr>
+      <w:color w:val="808080"/>
+    </w:rPr>
+  </w:style>
 </w:styles>
 </file>
 

</xml_diff>